<commit_message>
day3 & day4 updated
</commit_message>
<xml_diff>
--- a/Day_02/notes/notes.docx
+++ b/Day_02/notes/notes.docx
@@ -2143,18 +2143,7 @@
           <w:szCs w:val="32"/>
           <w:u w:val="single"/>
         </w:rPr>
-        <w:t>Block Scope</w:t>
-      </w:r>
-      <w:r>
-        <w:rPr>
-          <w:rFonts w:ascii="Aptos Display" w:hAnsi="Aptos Display"/>
-          <w:b/>
-          <w:bCs/>
-          <w:sz w:val="32"/>
-          <w:szCs w:val="32"/>
-          <w:u w:val="single"/>
-        </w:rPr>
-        <w:t>:</w:t>
+        <w:t>Block Scope:</w:t>
       </w:r>
     </w:p>
     <w:p>
@@ -2313,27 +2302,7 @@
           <w:sz w:val="32"/>
           <w:szCs w:val="32"/>
         </w:rPr>
-        <w:t xml:space="preserve">What are the </w:t>
-      </w:r>
-      <w:r>
-        <w:rPr>
-          <w:rFonts w:ascii="Aptos Display" w:hAnsi="Aptos Display"/>
-          <w:b/>
-          <w:bCs/>
-          <w:sz w:val="32"/>
-          <w:szCs w:val="32"/>
-        </w:rPr>
-        <w:t>JavaScript Arrays</w:t>
-      </w:r>
-      <w:r>
-        <w:rPr>
-          <w:rFonts w:ascii="Aptos Display" w:hAnsi="Aptos Display"/>
-          <w:b/>
-          <w:bCs/>
-          <w:sz w:val="32"/>
-          <w:szCs w:val="32"/>
-        </w:rPr>
-        <w:t>?</w:t>
+        <w:t>What are the JavaScript Arrays?</w:t>
       </w:r>
     </w:p>
     <w:p>
@@ -2600,6 +2569,62 @@
         <w:t>30 ]</w:t>
       </w:r>
       <w:proofErr w:type="gramEnd"/>
+    </w:p>
+    <w:p>
+      <w:pPr>
+        <w:rPr>
+          <w:rFonts w:ascii="Aptos Display" w:hAnsi="Aptos Display"/>
+          <w:sz w:val="32"/>
+          <w:szCs w:val="32"/>
+        </w:rPr>
+      </w:pPr>
+    </w:p>
+    <w:p>
+      <w:pPr>
+        <w:rPr>
+          <w:rFonts w:ascii="Aptos Display" w:hAnsi="Aptos Display"/>
+          <w:b/>
+          <w:bCs/>
+          <w:sz w:val="32"/>
+          <w:szCs w:val="32"/>
+        </w:rPr>
+      </w:pPr>
+      <w:r>
+        <w:rPr>
+          <w:rFonts w:ascii="Aptos Display" w:hAnsi="Aptos Display"/>
+          <w:b/>
+          <w:bCs/>
+          <w:sz w:val="32"/>
+          <w:szCs w:val="32"/>
+        </w:rPr>
+        <w:t>What is Hoisting in JavaScript?</w:t>
+      </w:r>
+    </w:p>
+    <w:p>
+      <w:pPr>
+        <w:rPr>
+          <w:rFonts w:ascii="Aptos Display" w:hAnsi="Aptos Display"/>
+          <w:sz w:val="32"/>
+          <w:szCs w:val="32"/>
+        </w:rPr>
+      </w:pPr>
+      <w:r>
+        <w:rPr>
+          <w:rFonts w:ascii="Aptos Display" w:hAnsi="Aptos Display"/>
+          <w:sz w:val="32"/>
+          <w:szCs w:val="32"/>
+        </w:rPr>
+        <w:t>JavaScript Hoisting refers to the process whereby the interpreter appears to move the declaration of functions, variables, classes, or imports to the top of their scope, prior to execution of the code.</w:t>
+      </w:r>
+    </w:p>
+    <w:p>
+      <w:pPr>
+        <w:rPr>
+          <w:rFonts w:ascii="Aptos Display" w:hAnsi="Aptos Display"/>
+          <w:sz w:val="32"/>
+          <w:szCs w:val="32"/>
+        </w:rPr>
+      </w:pPr>
     </w:p>
     <w:sectPr>
       <w:pgSz w:w="11906" w:h="16838"/>

</xml_diff>